<commit_message>
update IP1 for Requirements Engineering
</commit_message>
<xml_diff>
--- a/src/Software Requirements Engineering/AidanPolivka_CS641_IP1.docx
+++ b/src/Software Requirements Engineering/AidanPolivka_CS641_IP1.docx
@@ -6,17 +6,37 @@
       <w:pPr>
         <w:ind w:firstLine="0"/>
         <w:jc w:val="center"/>
-      </w:pPr>
-      <w:r>
+        <w:rPr>
+          <w:sz w:val="32"/>
+          <w:szCs w:val="32"/>
+        </w:rPr>
+      </w:pPr>
+      <w:r>
+        <w:rPr>
+          <w:sz w:val="32"/>
+          <w:szCs w:val="32"/>
+        </w:rPr>
         <w:t>Heartland Escapes:</w:t>
       </w:r>
       <w:r>
+        <w:rPr>
+          <w:sz w:val="32"/>
+          <w:szCs w:val="32"/>
+        </w:rPr>
         <w:t xml:space="preserve"> Software</w:t>
       </w:r>
       <w:r>
+        <w:rPr>
+          <w:sz w:val="32"/>
+          <w:szCs w:val="32"/>
+        </w:rPr>
         <w:t xml:space="preserve"> </w:t>
       </w:r>
       <w:r>
+        <w:rPr>
+          <w:sz w:val="32"/>
+          <w:szCs w:val="32"/>
+        </w:rPr>
         <w:t>Requirements Engineering</w:t>
       </w:r>
     </w:p>
@@ -24,22 +44,51 @@
       <w:pPr>
         <w:ind w:firstLine="0"/>
         <w:jc w:val="center"/>
-      </w:pPr>
-      <w:r>
+        <w:rPr>
+          <w:sz w:val="28"/>
+          <w:szCs w:val="28"/>
+        </w:rPr>
+      </w:pPr>
+      <w:r>
+        <w:rPr>
+          <w:sz w:val="28"/>
+          <w:szCs w:val="28"/>
+        </w:rPr>
         <w:t>Software Requirements Engineering</w:t>
       </w:r>
       <w:r>
+        <w:rPr>
+          <w:sz w:val="28"/>
+          <w:szCs w:val="28"/>
+        </w:rPr>
         <w:t xml:space="preserve"> – </w:t>
       </w:r>
       <w:r>
+        <w:rPr>
+          <w:sz w:val="28"/>
+          <w:szCs w:val="28"/>
+        </w:rPr>
         <w:t>CS641</w:t>
       </w:r>
+    </w:p>
+    <w:p>
+      <w:pPr>
+        <w:ind w:firstLine="0"/>
+      </w:pPr>
+    </w:p>
+    <w:p>
+      <w:pPr>
+        <w:ind w:firstLine="0"/>
+      </w:pPr>
     </w:p>
     <w:p>
       <w:pPr>
         <w:ind w:firstLine="0"/>
         <w:jc w:val="center"/>
       </w:pPr>
+      <w:r>
+        <w:t>Aidan Polivka</w:t>
+      </w:r>
     </w:p>
     <w:p>
       <w:pPr>
@@ -47,15 +96,6 @@
         <w:jc w:val="center"/>
       </w:pPr>
       <w:r>
-        <w:t>Aidan Polivka</w:t>
-      </w:r>
-    </w:p>
-    <w:p>
-      <w:pPr>
-        <w:ind w:firstLine="0"/>
-        <w:jc w:val="center"/>
-      </w:pPr>
-      <w:r>
         <w:t xml:space="preserve">October </w:t>
       </w:r>
       <w:r>
@@ -71,8 +111,9 @@
     <w:p>
       <w:pPr>
         <w:pStyle w:val="Heading1"/>
+        <w:spacing w:after="160"/>
         <w:sectPr>
-          <w:headerReference w:type="default" r:id="rId6"/>
+          <w:headerReference w:type="default" r:id="rId8"/>
           <w:pgSz w:w="12240" w:h="15840" w:code="1"/>
           <w:pgMar w:top="1440" w:right="1440" w:bottom="1440" w:left="1440" w:header="720" w:footer="720" w:gutter="0"/>
           <w:pgNumType w:fmt="lowerRoman"/>
@@ -86,8 +127,9 @@
     <w:p>
       <w:pPr>
         <w:pStyle w:val="Heading1"/>
-      </w:pPr>
-      <w:bookmarkStart w:id="0" w:name="_Toc179829869"/>
+        <w:spacing w:after="160"/>
+      </w:pPr>
+      <w:bookmarkStart w:id="0" w:name="_Toc179836139"/>
       <w:r>
         <w:lastRenderedPageBreak/>
         <w:t>Table of Contents</w:t>
@@ -119,6 +161,7 @@
         <w:p>
           <w:pPr>
             <w:pStyle w:val="TOCHeading"/>
+            <w:spacing w:after="160" w:line="240" w:lineRule="auto"/>
             <w:rPr>
               <w:sz w:val="16"/>
               <w:szCs w:val="16"/>
@@ -145,7 +188,7 @@
           <w:r>
             <w:fldChar w:fldCharType="separate"/>
           </w:r>
-          <w:hyperlink w:anchor="_Toc179829869" w:history="1">
+          <w:hyperlink w:anchor="_Toc179836139" w:history="1">
             <w:r>
               <w:rPr>
                 <w:rStyle w:val="Hyperlink"/>
@@ -172,7 +215,7 @@
                 <w:noProof/>
                 <w:webHidden/>
               </w:rPr>
-              <w:instrText xml:space="preserve"> PAGEREF _Toc179829869 \h </w:instrText>
+              <w:instrText xml:space="preserve"> PAGEREF _Toc179836139 \h </w:instrText>
             </w:r>
             <w:r>
               <w:rPr>
@@ -214,13 +257,13 @@
               <w:noProof/>
             </w:rPr>
           </w:pPr>
-          <w:hyperlink w:anchor="_Toc179829870" w:history="1">
+          <w:hyperlink w:anchor="_Toc179836140" w:history="1">
             <w:r>
               <w:rPr>
                 <w:rStyle w:val="Hyperlink"/>
                 <w:noProof/>
               </w:rPr>
-              <w:t>Organizational Background</w:t>
+              <w:t>Revision History</w:t>
             </w:r>
             <w:r>
               <w:rPr>
@@ -241,7 +284,7 @@
                 <w:noProof/>
                 <w:webHidden/>
               </w:rPr>
-              <w:instrText xml:space="preserve"> PAGEREF _Toc179829870 \h </w:instrText>
+              <w:instrText xml:space="preserve"> PAGEREF _Toc179836140 \h </w:instrText>
             </w:r>
             <w:r>
               <w:rPr>
@@ -261,7 +304,7 @@
                 <w:noProof/>
                 <w:webHidden/>
               </w:rPr>
-              <w:t>1</w:t>
+              <w:t>ii</w:t>
             </w:r>
             <w:r>
               <w:rPr>
@@ -283,13 +326,13 @@
               <w:noProof/>
             </w:rPr>
           </w:pPr>
-          <w:hyperlink w:anchor="_Toc179829871" w:history="1">
+          <w:hyperlink w:anchor="_Toc179836141" w:history="1">
             <w:r>
               <w:rPr>
                 <w:rStyle w:val="Hyperlink"/>
                 <w:noProof/>
               </w:rPr>
-              <w:t>Requirements Elicitation</w:t>
+              <w:t>Project Outline</w:t>
             </w:r>
             <w:r>
               <w:rPr>
@@ -310,7 +353,7 @@
                 <w:noProof/>
                 <w:webHidden/>
               </w:rPr>
-              <w:instrText xml:space="preserve"> PAGEREF _Toc179829871 \h </w:instrText>
+              <w:instrText xml:space="preserve"> PAGEREF _Toc179836141 \h </w:instrText>
             </w:r>
             <w:r>
               <w:rPr>
@@ -330,7 +373,7 @@
                 <w:noProof/>
                 <w:webHidden/>
               </w:rPr>
-              <w:t>2</w:t>
+              <w:t>1</w:t>
             </w:r>
             <w:r>
               <w:rPr>
@@ -352,13 +395,13 @@
               <w:noProof/>
             </w:rPr>
           </w:pPr>
-          <w:hyperlink w:anchor="_Toc179829872" w:history="1">
+          <w:hyperlink w:anchor="_Toc179836142" w:history="1">
             <w:r>
               <w:rPr>
                 <w:rStyle w:val="Hyperlink"/>
                 <w:noProof/>
               </w:rPr>
-              <w:t>Requirements Analysis</w:t>
+              <w:t>Requirements Elicitation</w:t>
             </w:r>
             <w:r>
               <w:rPr>
@@ -379,7 +422,7 @@
                 <w:noProof/>
                 <w:webHidden/>
               </w:rPr>
-              <w:instrText xml:space="preserve"> PAGEREF _Toc179829872 \h </w:instrText>
+              <w:instrText xml:space="preserve"> PAGEREF _Toc179836142 \h </w:instrText>
             </w:r>
             <w:r>
               <w:rPr>
@@ -399,7 +442,7 @@
                 <w:noProof/>
                 <w:webHidden/>
               </w:rPr>
-              <w:t>3</w:t>
+              <w:t>2</w:t>
             </w:r>
             <w:r>
               <w:rPr>
@@ -421,13 +464,13 @@
               <w:noProof/>
             </w:rPr>
           </w:pPr>
-          <w:hyperlink w:anchor="_Toc179829873" w:history="1">
+          <w:hyperlink w:anchor="_Toc179836143" w:history="1">
             <w:r>
               <w:rPr>
                 <w:rStyle w:val="Hyperlink"/>
                 <w:noProof/>
               </w:rPr>
-              <w:t>Requirements and Software Quality</w:t>
+              <w:t>Requirements Analysis</w:t>
             </w:r>
             <w:r>
               <w:rPr>
@@ -448,7 +491,7 @@
                 <w:noProof/>
                 <w:webHidden/>
               </w:rPr>
-              <w:instrText xml:space="preserve"> PAGEREF _Toc179829873 \h </w:instrText>
+              <w:instrText xml:space="preserve"> PAGEREF _Toc179836143 \h </w:instrText>
             </w:r>
             <w:r>
               <w:rPr>
@@ -468,7 +511,7 @@
                 <w:noProof/>
                 <w:webHidden/>
               </w:rPr>
-              <w:t>4</w:t>
+              <w:t>3</w:t>
             </w:r>
             <w:r>
               <w:rPr>
@@ -490,13 +533,13 @@
               <w:noProof/>
             </w:rPr>
           </w:pPr>
-          <w:hyperlink w:anchor="_Toc179829874" w:history="1">
+          <w:hyperlink w:anchor="_Toc179836144" w:history="1">
             <w:r>
               <w:rPr>
                 <w:rStyle w:val="Hyperlink"/>
                 <w:noProof/>
               </w:rPr>
-              <w:t>Requirements Validation and Verification</w:t>
+              <w:t>Requirements and Software Quality</w:t>
             </w:r>
             <w:r>
               <w:rPr>
@@ -517,7 +560,7 @@
                 <w:noProof/>
                 <w:webHidden/>
               </w:rPr>
-              <w:instrText xml:space="preserve"> PAGEREF _Toc179829874 \h </w:instrText>
+              <w:instrText xml:space="preserve"> PAGEREF _Toc179836144 \h </w:instrText>
             </w:r>
             <w:r>
               <w:rPr>
@@ -537,7 +580,7 @@
                 <w:noProof/>
                 <w:webHidden/>
               </w:rPr>
-              <w:t>5</w:t>
+              <w:t>4</w:t>
             </w:r>
             <w:r>
               <w:rPr>
@@ -559,13 +602,13 @@
               <w:noProof/>
             </w:rPr>
           </w:pPr>
-          <w:hyperlink w:anchor="_Toc179829875" w:history="1">
+          <w:hyperlink w:anchor="_Toc179836145" w:history="1">
             <w:r>
               <w:rPr>
                 <w:rStyle w:val="Hyperlink"/>
                 <w:noProof/>
               </w:rPr>
-              <w:t>Requirements Specification</w:t>
+              <w:t>Requirements Validation and Verification</w:t>
             </w:r>
             <w:r>
               <w:rPr>
@@ -586,7 +629,7 @@
                 <w:noProof/>
                 <w:webHidden/>
               </w:rPr>
-              <w:instrText xml:space="preserve"> PAGEREF _Toc179829875 \h </w:instrText>
+              <w:instrText xml:space="preserve"> PAGEREF _Toc179836145 \h </w:instrText>
             </w:r>
             <w:r>
               <w:rPr>
@@ -606,7 +649,7 @@
                 <w:noProof/>
                 <w:webHidden/>
               </w:rPr>
-              <w:t>6</w:t>
+              <w:t>5</w:t>
             </w:r>
             <w:r>
               <w:rPr>
@@ -628,12 +671,219 @@
               <w:noProof/>
             </w:rPr>
           </w:pPr>
-          <w:hyperlink w:anchor="_Toc179829876" w:history="1">
+          <w:hyperlink w:anchor="_Toc179836146" w:history="1">
             <w:r>
               <w:rPr>
                 <w:rStyle w:val="Hyperlink"/>
                 <w:noProof/>
               </w:rPr>
+              <w:t>Requirements Specification</w:t>
+            </w:r>
+            <w:r>
+              <w:rPr>
+                <w:noProof/>
+                <w:webHidden/>
+              </w:rPr>
+              <w:tab/>
+            </w:r>
+            <w:r>
+              <w:rPr>
+                <w:noProof/>
+                <w:webHidden/>
+              </w:rPr>
+              <w:fldChar w:fldCharType="begin"/>
+            </w:r>
+            <w:r>
+              <w:rPr>
+                <w:noProof/>
+                <w:webHidden/>
+              </w:rPr>
+              <w:instrText xml:space="preserve"> PAGEREF _Toc179836146 \h </w:instrText>
+            </w:r>
+            <w:r>
+              <w:rPr>
+                <w:noProof/>
+                <w:webHidden/>
+              </w:rPr>
+            </w:r>
+            <w:r>
+              <w:rPr>
+                <w:noProof/>
+                <w:webHidden/>
+              </w:rPr>
+              <w:fldChar w:fldCharType="separate"/>
+            </w:r>
+            <w:r>
+              <w:rPr>
+                <w:noProof/>
+                <w:webHidden/>
+              </w:rPr>
+              <w:t>6</w:t>
+            </w:r>
+            <w:r>
+              <w:rPr>
+                <w:noProof/>
+                <w:webHidden/>
+              </w:rPr>
+              <w:fldChar w:fldCharType="end"/>
+            </w:r>
+          </w:hyperlink>
+        </w:p>
+        <w:p>
+          <w:pPr>
+            <w:pStyle w:val="TOC2"/>
+            <w:tabs>
+              <w:tab w:val="right" w:leader="dot" w:pos="9350"/>
+            </w:tabs>
+            <w:rPr>
+              <w:rFonts w:eastAsiaTheme="minorEastAsia"/>
+              <w:noProof/>
+            </w:rPr>
+          </w:pPr>
+          <w:hyperlink w:anchor="_Toc179836147" w:history="1">
+            <w:r>
+              <w:rPr>
+                <w:rStyle w:val="Hyperlink"/>
+                <w:noProof/>
+              </w:rPr>
+              <w:t>Functional</w:t>
+            </w:r>
+            <w:r>
+              <w:rPr>
+                <w:noProof/>
+                <w:webHidden/>
+              </w:rPr>
+              <w:tab/>
+            </w:r>
+            <w:r>
+              <w:rPr>
+                <w:noProof/>
+                <w:webHidden/>
+              </w:rPr>
+              <w:fldChar w:fldCharType="begin"/>
+            </w:r>
+            <w:r>
+              <w:rPr>
+                <w:noProof/>
+                <w:webHidden/>
+              </w:rPr>
+              <w:instrText xml:space="preserve"> PAGEREF _Toc179836147 \h </w:instrText>
+            </w:r>
+            <w:r>
+              <w:rPr>
+                <w:noProof/>
+                <w:webHidden/>
+              </w:rPr>
+            </w:r>
+            <w:r>
+              <w:rPr>
+                <w:noProof/>
+                <w:webHidden/>
+              </w:rPr>
+              <w:fldChar w:fldCharType="separate"/>
+            </w:r>
+            <w:r>
+              <w:rPr>
+                <w:noProof/>
+                <w:webHidden/>
+              </w:rPr>
+              <w:t>6</w:t>
+            </w:r>
+            <w:r>
+              <w:rPr>
+                <w:noProof/>
+                <w:webHidden/>
+              </w:rPr>
+              <w:fldChar w:fldCharType="end"/>
+            </w:r>
+          </w:hyperlink>
+        </w:p>
+        <w:p>
+          <w:pPr>
+            <w:pStyle w:val="TOC2"/>
+            <w:tabs>
+              <w:tab w:val="right" w:leader="dot" w:pos="9350"/>
+            </w:tabs>
+            <w:rPr>
+              <w:rFonts w:eastAsiaTheme="minorEastAsia"/>
+              <w:noProof/>
+            </w:rPr>
+          </w:pPr>
+          <w:hyperlink w:anchor="_Toc179836148" w:history="1">
+            <w:r>
+              <w:rPr>
+                <w:rStyle w:val="Hyperlink"/>
+                <w:noProof/>
+              </w:rPr>
+              <w:t>Non-Functional</w:t>
+            </w:r>
+            <w:r>
+              <w:rPr>
+                <w:noProof/>
+                <w:webHidden/>
+              </w:rPr>
+              <w:tab/>
+            </w:r>
+            <w:r>
+              <w:rPr>
+                <w:noProof/>
+                <w:webHidden/>
+              </w:rPr>
+              <w:fldChar w:fldCharType="begin"/>
+            </w:r>
+            <w:r>
+              <w:rPr>
+                <w:noProof/>
+                <w:webHidden/>
+              </w:rPr>
+              <w:instrText xml:space="preserve"> PAGEREF _Toc179836148 \h </w:instrText>
+            </w:r>
+            <w:r>
+              <w:rPr>
+                <w:noProof/>
+                <w:webHidden/>
+              </w:rPr>
+            </w:r>
+            <w:r>
+              <w:rPr>
+                <w:noProof/>
+                <w:webHidden/>
+              </w:rPr>
+              <w:fldChar w:fldCharType="separate"/>
+            </w:r>
+            <w:r>
+              <w:rPr>
+                <w:noProof/>
+                <w:webHidden/>
+              </w:rPr>
+              <w:t>6</w:t>
+            </w:r>
+            <w:r>
+              <w:rPr>
+                <w:noProof/>
+                <w:webHidden/>
+              </w:rPr>
+              <w:fldChar w:fldCharType="end"/>
+            </w:r>
+          </w:hyperlink>
+        </w:p>
+        <w:p>
+          <w:pPr>
+            <w:pStyle w:val="TOC1"/>
+            <w:tabs>
+              <w:tab w:val="right" w:leader="dot" w:pos="9350"/>
+            </w:tabs>
+            <w:rPr>
+              <w:rFonts w:eastAsiaTheme="minorEastAsia"/>
+              <w:noProof/>
+            </w:rPr>
+          </w:pPr>
+          <w:hyperlink w:anchor="_Toc179836149" w:history="1">
+            <w:r>
+              <w:rPr>
+                <w:rStyle w:val="Hyperlink"/>
+                <w:noProof/>
+              </w:rPr>
               <w:t>References</w:t>
             </w:r>
             <w:r>
@@ -655,7 +905,7 @@
                 <w:noProof/>
                 <w:webHidden/>
               </w:rPr>
-              <w:instrText xml:space="preserve"> PAGEREF _Toc179829876 \h </w:instrText>
+              <w:instrText xml:space="preserve"> PAGEREF _Toc179836149 \h </w:instrText>
             </w:r>
             <w:r>
               <w:rPr>
@@ -675,7 +925,7 @@
                 <w:noProof/>
                 <w:webHidden/>
               </w:rPr>
-              <w:t>7</w:t>
+              <w:t>8</w:t>
             </w:r>
             <w:r>
               <w:rPr>
@@ -698,7 +948,133 @@
     </w:sdt>
     <w:p>
       <w:pPr>
+        <w:ind w:firstLine="0"/>
+        <w:rPr>
+          <w:rFonts w:asciiTheme="majorHAnsi" w:eastAsiaTheme="majorEastAsia" w:hAnsiTheme="majorHAnsi" w:cstheme="majorBidi"/>
+          <w:color w:val="0F4761" w:themeColor="accent1" w:themeShade="BF"/>
+          <w:sz w:val="40"/>
+          <w:szCs w:val="40"/>
+        </w:rPr>
+      </w:pPr>
+      <w:r>
+        <w:br w:type="page"/>
+      </w:r>
+    </w:p>
+    <w:p>
+      <w:pPr>
         <w:pStyle w:val="Heading1"/>
+      </w:pPr>
+      <w:bookmarkStart w:id="1" w:name="_Toc179836140"/>
+      <w:r>
+        <w:lastRenderedPageBreak/>
+        <w:t>Revision History</w:t>
+      </w:r>
+      <w:bookmarkEnd w:id="1"/>
+    </w:p>
+    <w:p/>
+    <w:tbl>
+      <w:tblPr>
+        <w:tblStyle w:val="TableGrid"/>
+        <w:tblW w:w="9535" w:type="dxa"/>
+        <w:tblLook w:val="04A0" w:firstRow="1" w:lastRow="0" w:firstColumn="1" w:lastColumn="0" w:noHBand="0" w:noVBand="1"/>
+      </w:tblPr>
+      <w:tblGrid>
+        <w:gridCol w:w="1094"/>
+        <w:gridCol w:w="1691"/>
+        <w:gridCol w:w="6750"/>
+      </w:tblGrid>
+      <w:tr>
+        <w:tc>
+          <w:tcPr>
+            <w:tcW w:w="1094" w:type="dxa"/>
+          </w:tcPr>
+          <w:p>
+            <w:pPr>
+              <w:spacing w:after="0"/>
+              <w:ind w:firstLine="0"/>
+            </w:pPr>
+            <w:r>
+              <w:t xml:space="preserve">Revision </w:t>
+            </w:r>
+          </w:p>
+        </w:tc>
+        <w:tc>
+          <w:tcPr>
+            <w:tcW w:w="1691" w:type="dxa"/>
+          </w:tcPr>
+          <w:p>
+            <w:pPr>
+              <w:spacing w:after="0"/>
+              <w:ind w:firstLine="0"/>
+            </w:pPr>
+            <w:r>
+              <w:t>Revision Date</w:t>
+            </w:r>
+          </w:p>
+        </w:tc>
+        <w:tc>
+          <w:tcPr>
+            <w:tcW w:w="6750" w:type="dxa"/>
+          </w:tcPr>
+          <w:p>
+            <w:pPr>
+              <w:spacing w:after="0"/>
+              <w:ind w:firstLine="0"/>
+            </w:pPr>
+            <w:r>
+              <w:t>Description</w:t>
+            </w:r>
+          </w:p>
+        </w:tc>
+      </w:tr>
+      <w:tr>
+        <w:tc>
+          <w:tcPr>
+            <w:tcW w:w="1094" w:type="dxa"/>
+          </w:tcPr>
+          <w:p>
+            <w:pPr>
+              <w:spacing w:after="0"/>
+              <w:ind w:firstLine="0"/>
+            </w:pPr>
+            <w:r>
+              <w:t>0</w:t>
+            </w:r>
+          </w:p>
+        </w:tc>
+        <w:tc>
+          <w:tcPr>
+            <w:tcW w:w="1691" w:type="dxa"/>
+          </w:tcPr>
+          <w:p>
+            <w:pPr>
+              <w:spacing w:after="0"/>
+              <w:ind w:firstLine="0"/>
+            </w:pPr>
+            <w:r>
+              <w:t>10/14/2024</w:t>
+            </w:r>
+          </w:p>
+        </w:tc>
+        <w:tc>
+          <w:tcPr>
+            <w:tcW w:w="6750" w:type="dxa"/>
+          </w:tcPr>
+          <w:p>
+            <w:pPr>
+              <w:spacing w:after="0"/>
+              <w:ind w:firstLine="0"/>
+            </w:pPr>
+            <w:r>
+              <w:t>Initial Creation</w:t>
+            </w:r>
+          </w:p>
+        </w:tc>
+      </w:tr>
+    </w:tbl>
+    <w:p/>
+    <w:p>
+      <w:pPr>
         <w:sectPr>
           <w:pgSz w:w="12240" w:h="15840"/>
           <w:pgMar w:top="1440" w:right="1440" w:bottom="1440" w:left="1440" w:header="720" w:footer="720" w:gutter="0"/>
@@ -711,20 +1087,209 @@
     <w:p>
       <w:pPr>
         <w:pStyle w:val="Heading1"/>
-      </w:pPr>
-      <w:bookmarkStart w:id="1" w:name="_Toc179829870"/>
+        <w:spacing w:after="160"/>
+      </w:pPr>
+      <w:bookmarkStart w:id="2" w:name="_Toc179836141"/>
       <w:r>
         <w:lastRenderedPageBreak/>
-        <w:t>Organizational Background</w:t>
-      </w:r>
-      <w:bookmarkEnd w:id="1"/>
-    </w:p>
-    <w:p>
-      <w:r>
-        <w:t>TBD</w:t>
-      </w:r>
-    </w:p>
-    <w:p>
+        <w:t>Project Outline</w:t>
+      </w:r>
+      <w:bookmarkEnd w:id="2"/>
+    </w:p>
+    <w:p/>
+    <w:p>
+      <w:r>
+        <w:t>Heartland Escapes is a bookstore</w:t>
+      </w:r>
+      <w:r>
+        <w:t xml:space="preserve"> based out of Lincoln Nebraska. Over the past few </w:t>
+      </w:r>
+      <w:r>
+        <w:t>years,</w:t>
+      </w:r>
+      <w:r>
+        <w:t xml:space="preserve"> they</w:t>
+      </w:r>
+      <w:r>
+        <w:t xml:space="preserve"> ha</w:t>
+      </w:r>
+      <w:r>
+        <w:t xml:space="preserve">ve seen a drastic rise in popularity due to their social media </w:t>
+      </w:r>
+      <w:r>
+        <w:t>virality</w:t>
+      </w:r>
+      <w:r>
+        <w:t xml:space="preserve">. </w:t>
+      </w:r>
+      <w:r>
+        <w:t xml:space="preserve">Because of the </w:t>
+      </w:r>
+      <w:r>
+        <w:t xml:space="preserve">increased traffic through their stores, </w:t>
+      </w:r>
+      <w:r>
+        <w:t>Heartland Escapes has just recently</w:t>
+      </w:r>
+      <w:r>
+        <w:t xml:space="preserve"> modernized and</w:t>
+      </w:r>
+      <w:r>
+        <w:t xml:space="preserve"> moved their system to Google Cloud Platform</w:t>
+      </w:r>
+      <w:r>
+        <w:t xml:space="preserve"> (GCP)</w:t>
+      </w:r>
+      <w:r>
+        <w:t xml:space="preserve">. Now they’re </w:t>
+      </w:r>
+      <w:r>
+        <w:t xml:space="preserve">looking to expand into developing their own e-commerce site. They want to take an iterative approach to developing this e-commerce site, starting with product display and search. </w:t>
+      </w:r>
+    </w:p>
+    <w:p>
+      <w:r>
+        <w:t xml:space="preserve">Heartland Escapes current system architecture contains the following </w:t>
+      </w:r>
+      <w:r>
+        <w:t xml:space="preserve">components: an </w:t>
+      </w:r>
+      <w:r>
+        <w:t>i</w:t>
+      </w:r>
+      <w:r>
+        <w:t xml:space="preserve">nventory API, a corresponding </w:t>
+      </w:r>
+      <w:r>
+        <w:t>i</w:t>
+      </w:r>
+      <w:r>
+        <w:t xml:space="preserve">nventory </w:t>
+      </w:r>
+      <w:r>
+        <w:t>d</w:t>
+      </w:r>
+      <w:r>
+        <w:t xml:space="preserve">atabase, </w:t>
+      </w:r>
+      <w:r>
+        <w:t xml:space="preserve">a </w:t>
+      </w:r>
+      <w:r>
+        <w:t>p</w:t>
+      </w:r>
+      <w:r>
+        <w:t>oint-of-</w:t>
+      </w:r>
+      <w:r>
+        <w:t>sa</w:t>
+      </w:r>
+      <w:r>
+        <w:t xml:space="preserve">le system, an </w:t>
+      </w:r>
+      <w:r>
+        <w:t>a</w:t>
+      </w:r>
+      <w:r>
+        <w:t xml:space="preserve">ccounting </w:t>
+      </w:r>
+      <w:r>
+        <w:t>d</w:t>
+      </w:r>
+      <w:r>
+        <w:t xml:space="preserve">atabase, and a </w:t>
+      </w:r>
+      <w:r>
+        <w:t>public website. The public website already integrates with the inventory API</w:t>
+      </w:r>
+      <w:r>
+        <w:t>, and this integration point on their public website should be the host of the product catalog prototype</w:t>
+      </w:r>
+      <w:r>
+        <w:t xml:space="preserve"> data</w:t>
+      </w:r>
+      <w:r>
+        <w:t>.</w:t>
+      </w:r>
+    </w:p>
+    <w:p>
+      <w:r>
+        <w:t>The purpose of this document is to create a plan for the requirements engineering process</w:t>
+      </w:r>
+      <w:r>
+        <w:t xml:space="preserve"> </w:t>
+      </w:r>
+      <w:r>
+        <w:t>needed</w:t>
+      </w:r>
+      <w:r>
+        <w:t xml:space="preserve"> to support this development effort for Heartland Escapes. </w:t>
+      </w:r>
+      <w:r>
+        <w:t xml:space="preserve">Requirement elicitation </w:t>
+      </w:r>
+      <w:r>
+        <w:t>approaches</w:t>
+      </w:r>
+      <w:r>
+        <w:t xml:space="preserve"> will be</w:t>
+      </w:r>
+      <w:r>
+        <w:t xml:space="preserve"> evaluated</w:t>
+      </w:r>
+      <w:r>
+        <w:t xml:space="preserve">, and the resulting </w:t>
+      </w:r>
+      <w:r>
+        <w:t>requirement outcomes will be analyzed using a variety of techniques.</w:t>
+      </w:r>
+      <w:r>
+        <w:t xml:space="preserve"> The importance of </w:t>
+      </w:r>
+      <w:r>
+        <w:t>quality in software products will be explored, and areas of required product quality for this Heartland Escapes project will be identified.</w:t>
+      </w:r>
+      <w:r>
+        <w:t xml:space="preserve"> Verification and validation plans will be prepared and </w:t>
+      </w:r>
+      <w:r>
+        <w:t xml:space="preserve">implemented, and finally </w:t>
+      </w:r>
+      <w:r>
+        <w:t>the resulting requirements specification list will be provided</w:t>
+      </w:r>
+      <w:r>
+        <w:t>.</w:t>
+      </w:r>
+    </w:p>
+    <w:p>
+      <w:r>
+        <w:t>Although this effort is a small part of the larger e-commerce system, it is not a trivial pursuit. A</w:t>
+      </w:r>
+      <w:r>
+        <w:t>dvanced product display will require</w:t>
+      </w:r>
+      <w:r>
+        <w:t xml:space="preserve"> deep</w:t>
+      </w:r>
+      <w:r>
+        <w:t xml:space="preserve"> integration into their existing inventory systems, and UI/UX tends to be a very opinionated sector of software development. A lot of requirements can be generated around product searching, filtering, out of stock display, search performance, category browsing, etc. </w:t>
+      </w:r>
+      <w:r>
+        <w:t xml:space="preserve">Additionally, </w:t>
+      </w:r>
+      <w:r>
+        <w:t xml:space="preserve">user experience design has been trending toward accessible </w:t>
+      </w:r>
+      <w:r>
+        <w:t>user interface design. This includes screen reader support, sufficient color contrast</w:t>
+      </w:r>
+      <w:r>
+        <w:t xml:space="preserve"> for readability, and potentially color blindness </w:t>
+      </w:r>
+      <w:r>
+        <w:t>friendly system themes.</w:t>
+      </w:r>
       <w:r>
         <w:br w:type="page"/>
       </w:r>
@@ -732,13 +1297,14 @@
     <w:p>
       <w:pPr>
         <w:pStyle w:val="Heading1"/>
-      </w:pPr>
-      <w:bookmarkStart w:id="2" w:name="_Toc179829871"/>
+        <w:spacing w:after="160"/>
+      </w:pPr>
+      <w:bookmarkStart w:id="3" w:name="_Toc179836142"/>
       <w:r>
         <w:lastRenderedPageBreak/>
         <w:t>Requirements Elicitation</w:t>
       </w:r>
-      <w:bookmarkEnd w:id="2"/>
+      <w:bookmarkEnd w:id="3"/>
     </w:p>
     <w:p>
       <w:r>
@@ -747,7 +1313,6 @@
     </w:p>
     <w:p>
       <w:pPr>
-        <w:spacing w:line="278" w:lineRule="auto"/>
         <w:ind w:firstLine="0"/>
         <w:rPr>
           <w:rFonts w:asciiTheme="majorHAnsi" w:eastAsiaTheme="majorEastAsia" w:hAnsiTheme="majorHAnsi" w:cstheme="majorBidi"/>
@@ -769,13 +1334,14 @@
     <w:p>
       <w:pPr>
         <w:pStyle w:val="Heading1"/>
-      </w:pPr>
-      <w:bookmarkStart w:id="3" w:name="_Toc179829872"/>
+        <w:spacing w:after="160"/>
+      </w:pPr>
+      <w:bookmarkStart w:id="4" w:name="_Toc179836143"/>
       <w:r>
         <w:lastRenderedPageBreak/>
         <w:t>Requirements Analysis</w:t>
       </w:r>
-      <w:bookmarkEnd w:id="3"/>
+      <w:bookmarkEnd w:id="4"/>
     </w:p>
     <w:p>
       <w:r>
@@ -784,7 +1350,6 @@
     </w:p>
     <w:p>
       <w:pPr>
-        <w:spacing w:line="278" w:lineRule="auto"/>
         <w:ind w:firstLine="0"/>
         <w:rPr>
           <w:rFonts w:asciiTheme="majorHAnsi" w:eastAsiaTheme="majorEastAsia" w:hAnsiTheme="majorHAnsi" w:cstheme="majorBidi"/>
@@ -806,13 +1371,14 @@
     <w:p>
       <w:pPr>
         <w:pStyle w:val="Heading1"/>
-      </w:pPr>
-      <w:bookmarkStart w:id="4" w:name="_Toc179829873"/>
+        <w:spacing w:after="160"/>
+      </w:pPr>
+      <w:bookmarkStart w:id="5" w:name="_Toc179836144"/>
       <w:r>
         <w:lastRenderedPageBreak/>
         <w:t>Requirements and Software Quality</w:t>
       </w:r>
-      <w:bookmarkEnd w:id="4"/>
+      <w:bookmarkEnd w:id="5"/>
     </w:p>
     <w:p>
       <w:r>
@@ -821,7 +1387,6 @@
     </w:p>
     <w:p>
       <w:pPr>
-        <w:spacing w:line="278" w:lineRule="auto"/>
         <w:ind w:firstLine="0"/>
         <w:rPr>
           <w:rFonts w:asciiTheme="majorHAnsi" w:eastAsiaTheme="majorEastAsia" w:hAnsiTheme="majorHAnsi" w:cstheme="majorBidi"/>
@@ -843,13 +1408,14 @@
     <w:p>
       <w:pPr>
         <w:pStyle w:val="Heading1"/>
-      </w:pPr>
-      <w:bookmarkStart w:id="5" w:name="_Toc179829874"/>
+        <w:spacing w:after="160"/>
+      </w:pPr>
+      <w:bookmarkStart w:id="6" w:name="_Toc179836145"/>
       <w:r>
         <w:lastRenderedPageBreak/>
         <w:t>Requirements Validation and Verification</w:t>
       </w:r>
-      <w:bookmarkEnd w:id="5"/>
+      <w:bookmarkEnd w:id="6"/>
     </w:p>
     <w:p>
       <w:r>
@@ -858,7 +1424,6 @@
     </w:p>
     <w:p>
       <w:pPr>
-        <w:spacing w:line="278" w:lineRule="auto"/>
         <w:ind w:firstLine="0"/>
         <w:rPr>
           <w:rFonts w:asciiTheme="majorHAnsi" w:eastAsiaTheme="majorEastAsia" w:hAnsiTheme="majorHAnsi" w:cstheme="majorBidi"/>
@@ -880,22 +1445,239 @@
     <w:p>
       <w:pPr>
         <w:pStyle w:val="Heading1"/>
-      </w:pPr>
-      <w:bookmarkStart w:id="6" w:name="_Toc179829875"/>
+        <w:spacing w:after="160"/>
+      </w:pPr>
+      <w:bookmarkStart w:id="7" w:name="_Toc179836146"/>
       <w:r>
         <w:lastRenderedPageBreak/>
         <w:t>Requirements Specification</w:t>
       </w:r>
-      <w:bookmarkEnd w:id="6"/>
-    </w:p>
-    <w:p>
-      <w:r>
-        <w:t>TBD</w:t>
-      </w:r>
-    </w:p>
-    <w:p>
-      <w:pPr>
-        <w:spacing w:line="278" w:lineRule="auto"/>
+      <w:bookmarkEnd w:id="7"/>
+    </w:p>
+    <w:p/>
+    <w:p>
+      <w:pPr>
+        <w:pStyle w:val="Heading2"/>
+        <w:spacing w:after="160"/>
+      </w:pPr>
+      <w:bookmarkStart w:id="8" w:name="_Toc179836147"/>
+      <w:r>
+        <w:t>Functional</w:t>
+      </w:r>
+      <w:bookmarkEnd w:id="8"/>
+    </w:p>
+    <w:p>
+      <w:pPr>
+        <w:pStyle w:val="ListParagraph"/>
+        <w:numPr>
+          <w:ilvl w:val="0"/>
+          <w:numId w:val="7"/>
+        </w:numPr>
+      </w:pPr>
+      <w:r>
+        <w:t>Products must be able to be browsed by product category.</w:t>
+      </w:r>
+    </w:p>
+    <w:p>
+      <w:r>
+        <w:t xml:space="preserve">Users should be able to </w:t>
+      </w:r>
+      <w:r>
+        <w:t xml:space="preserve">choose categories or a </w:t>
+      </w:r>
+      <w:r>
+        <w:t>selection</w:t>
+      </w:r>
+      <w:r>
+        <w:t xml:space="preserve"> of categories to search for books. For example, a user should be able to choose genres “Teen” and “Thriller”</w:t>
+      </w:r>
+      <w:r>
+        <w:t xml:space="preserve"> at the same time or independently, and the results should fit such genre selections.</w:t>
+      </w:r>
+    </w:p>
+    <w:p>
+      <w:pPr>
+        <w:pStyle w:val="ListParagraph"/>
+        <w:numPr>
+          <w:ilvl w:val="0"/>
+          <w:numId w:val="7"/>
+        </w:numPr>
+      </w:pPr>
+      <w:r>
+        <w:t>Product results should be sortable by title, author, rating, and genre</w:t>
+      </w:r>
+    </w:p>
+    <w:p>
+      <w:r>
+        <w:t xml:space="preserve">After products are browsed or keyed in, the user should be able to </w:t>
+      </w:r>
+      <w:r>
+        <w:t>sort the list of returned products by their table headings.</w:t>
+      </w:r>
+      <w:r>
+        <w:t xml:space="preserve"> This way if the user can further control the way they ingest the products in the catalog.</w:t>
+      </w:r>
+    </w:p>
+    <w:p>
+      <w:pPr>
+        <w:pStyle w:val="ListParagraph"/>
+        <w:numPr>
+          <w:ilvl w:val="0"/>
+          <w:numId w:val="7"/>
+        </w:numPr>
+      </w:pPr>
+      <w:r>
+        <w:t xml:space="preserve">Products should be able to be </w:t>
+      </w:r>
+      <w:r>
+        <w:t>searched via keyboard</w:t>
+      </w:r>
+      <w:r>
+        <w:t xml:space="preserve"> by title, author, and genre</w:t>
+      </w:r>
+    </w:p>
+    <w:p>
+      <w:r>
+        <w:t xml:space="preserve">A search bar should be available to the user to search more specifically for their desired product. This should be a fuzzy search across </w:t>
+      </w:r>
+      <w:r>
+        <w:t>title, author, and genre in that priority order.</w:t>
+      </w:r>
+    </w:p>
+    <w:p>
+      <w:pPr>
+        <w:pStyle w:val="ListParagraph"/>
+        <w:numPr>
+          <w:ilvl w:val="0"/>
+          <w:numId w:val="7"/>
+        </w:numPr>
+      </w:pPr>
+      <w:r>
+        <w:t xml:space="preserve">Products returned </w:t>
+      </w:r>
+      <w:r>
+        <w:t>from search should be displayed with their in-store availability (In Stock/ Out of Stock)</w:t>
+      </w:r>
+    </w:p>
+    <w:p>
+      <w:r>
+        <w:t>Users should be able to tell whether their desired product is in stock at their desired store location</w:t>
+      </w:r>
+      <w:r>
+        <w:t>.</w:t>
+      </w:r>
+    </w:p>
+    <w:p/>
+    <w:p>
+      <w:pPr>
+        <w:pStyle w:val="Heading2"/>
+        <w:spacing w:after="160"/>
+      </w:pPr>
+      <w:bookmarkStart w:id="9" w:name="_Toc179836148"/>
+      <w:r>
+        <w:t>Non-Functional</w:t>
+      </w:r>
+      <w:bookmarkEnd w:id="9"/>
+    </w:p>
+    <w:p>
+      <w:pPr>
+        <w:pStyle w:val="ListParagraph"/>
+        <w:numPr>
+          <w:ilvl w:val="0"/>
+          <w:numId w:val="6"/>
+        </w:numPr>
+      </w:pPr>
+      <w:r>
+        <w:t>Extensability</w:t>
+      </w:r>
+    </w:p>
+    <w:p>
+      <w:r>
+        <w:t xml:space="preserve">The product catalog feature must be extensabile. This is the first </w:t>
+      </w:r>
+      <w:r>
+        <w:t xml:space="preserve">component of the e-commerce platform prototype, meaning that </w:t>
+      </w:r>
+      <w:r>
+        <w:t>from this module the rest of the e-commerce system will need to be built.</w:t>
+      </w:r>
+    </w:p>
+    <w:p>
+      <w:pPr>
+        <w:pStyle w:val="ListParagraph"/>
+        <w:numPr>
+          <w:ilvl w:val="0"/>
+          <w:numId w:val="6"/>
+        </w:numPr>
+      </w:pPr>
+      <w:r>
+        <w:t>Usability</w:t>
+      </w:r>
+    </w:p>
+    <w:p>
+      <w:r>
+        <w:t xml:space="preserve">This </w:t>
+      </w:r>
+      <w:r>
+        <w:t>project is primarily user experience oriented. Heartland Escapes customers tend to range from teenagers to</w:t>
+      </w:r>
+      <w:r>
+        <w:t xml:space="preserve"> the elderly, so the user interface design needs to be intuitive enough t</w:t>
+      </w:r>
+      <w:r>
+        <w:t xml:space="preserve">o support all age demographics. Also, </w:t>
+      </w:r>
+      <w:r>
+        <w:t xml:space="preserve">Hearland Escapes stakeholders would like the system to be screen reader accessible. They plan to sell audio books through </w:t>
+      </w:r>
+      <w:r>
+        <w:lastRenderedPageBreak/>
+        <w:t>this e-commerce platform</w:t>
+      </w:r>
+      <w:r>
+        <w:t>, so they would like the platform to be accessible to blind customers.</w:t>
+      </w:r>
+    </w:p>
+    <w:p>
+      <w:pPr>
+        <w:pStyle w:val="ListParagraph"/>
+        <w:numPr>
+          <w:ilvl w:val="0"/>
+          <w:numId w:val="6"/>
+        </w:numPr>
+      </w:pPr>
+      <w:r>
+        <w:t>Interoperability</w:t>
+      </w:r>
+    </w:p>
+    <w:p>
+      <w:r>
+        <w:t xml:space="preserve">The e-commerce site </w:t>
+      </w:r>
+      <w:r>
+        <w:t>is expected to share inventory from across the Heartland Escapes stores. This means that the product catalog must integrate with the existing inventory system to retrieve product descriptions and availability.</w:t>
+      </w:r>
+    </w:p>
+    <w:p>
+      <w:pPr>
+        <w:pStyle w:val="ListParagraph"/>
+        <w:numPr>
+          <w:ilvl w:val="0"/>
+          <w:numId w:val="6"/>
+        </w:numPr>
+      </w:pPr>
+      <w:r>
+        <w:t>Portability</w:t>
+      </w:r>
+    </w:p>
+    <w:p>
+      <w:r>
+        <w:t>Many individuals who utilize e-commerce platforms do so across multiple forms of devices. Heartland Escapes does not expect their customers to adhere to a specific operating system or device type to use their platform. The e-commerce website should support all potential media sizes.</w:t>
+      </w:r>
+    </w:p>
+    <w:p/>
+    <w:p>
+      <w:pPr>
         <w:ind w:firstLine="0"/>
         <w:rPr>
           <w:rFonts w:asciiTheme="majorHAnsi" w:eastAsiaTheme="majorEastAsia" w:hAnsiTheme="majorHAnsi" w:cstheme="majorBidi"/>
@@ -911,13 +1693,14 @@
     <w:p>
       <w:pPr>
         <w:pStyle w:val="Heading1"/>
-      </w:pPr>
-      <w:bookmarkStart w:id="7" w:name="_Toc179829876"/>
+        <w:spacing w:after="160"/>
+      </w:pPr>
+      <w:bookmarkStart w:id="10" w:name="_Toc179836149"/>
       <w:r>
         <w:lastRenderedPageBreak/>
         <w:t>References</w:t>
       </w:r>
-      <w:bookmarkEnd w:id="7"/>
+      <w:bookmarkEnd w:id="10"/>
     </w:p>
     <w:p>
       <w:r>
@@ -933,6 +1716,60 @@
     </w:sectPr>
   </w:body>
 </w:document>
+</file>
+
+<file path=word/endnotes.xml><?xml version="1.0" encoding="utf-8"?>
+<w:endnotes xmlns:wpc="http://schemas.microsoft.com/office/word/2010/wordprocessingCanvas" xmlns:cx="http://schemas.microsoft.com/office/drawing/2014/chartex" xmlns:cx1="http://schemas.microsoft.com/office/drawing/2015/9/8/chartex" xmlns:cx2="http://schemas.microsoft.com/office/drawing/2015/10/21/chartex" xmlns:cx3="http://schemas.microsoft.com/office/drawing/2016/5/9/chartex" xmlns:cx4="http://schemas.microsoft.com/office/drawing/2016/5/10/chartex" xmlns:cx5="http://schemas.microsoft.com/office/drawing/2016/5/11/chartex" xmlns:cx6="http://schemas.microsoft.com/office/drawing/2016/5/12/chartex" xmlns:cx7="http://schemas.microsoft.com/office/drawing/2016/5/13/chartex" xmlns:cx8="http://schemas.microsoft.com/office/drawing/2016/5/14/chartex" xmlns:mc="http://schemas.openxmlformats.org/markup-compatibility/2006" xmlns:aink="http://schemas.microsoft.com/office/drawing/2016/ink" xmlns:am3d="http://schemas.microsoft.com/office/drawing/2017/model3d" xmlns:o="urn:schemas-microsoft-com:office:office" xmlns:oel="http://schemas.microsoft.com/office/2019/extlst" xmlns:r="http://schemas.openxmlformats.org/officeDocument/2006/relationships" xmlns:m="http://schemas.openxmlformats.org/officeDocument/2006/math" xmlns:v="urn:schemas-microsoft-com:vml" xmlns:wp14="http://schemas.microsoft.com/office/word/2010/wordprocessingDrawing" xmlns:wp="http://schemas.openxmlformats.org/drawingml/2006/wordprocessingDrawing" xmlns:w10="urn:schemas-microsoft-com:office:word" xmlns:w="http://schemas.openxmlformats.org/wordprocessingml/2006/main" xmlns:w14="http://schemas.microsoft.com/office/word/2010/wordml" xmlns:w15="http://schemas.microsoft.com/office/word/2012/wordml" xmlns:w16cex="http://schemas.microsoft.com/office/word/2018/wordml/cex" xmlns:w16cid="http://schemas.microsoft.com/office/word/2016/wordml/cid" xmlns:w16="http://schemas.microsoft.com/office/word/2018/wordml" xmlns:w16du="http://schemas.microsoft.com/office/word/2023/wordml/word16du" xmlns:w16sdtdh="http://schemas.microsoft.com/office/word/2020/wordml/sdtdatahash" xmlns:w16se="http://schemas.microsoft.com/office/word/2015/wordml/symex" xmlns:wpg="http://schemas.microsoft.com/office/word/2010/wordprocessingGroup" xmlns:wpi="http://schemas.microsoft.com/office/word/2010/wordprocessingInk" xmlns:wne="http://schemas.microsoft.com/office/word/2006/wordml" xmlns:wps="http://schemas.microsoft.com/office/word/2010/wordprocessingShape" mc:Ignorable="w14 w15 w16se w16cid w16 w16cex w16sdtdh w16du wp14">
+  <w:endnote w:type="separator" w:id="-1">
+    <w:p>
+      <w:pPr>
+        <w:spacing w:after="0"/>
+      </w:pPr>
+      <w:r>
+        <w:separator/>
+      </w:r>
+    </w:p>
+    <w:p/>
+  </w:endnote>
+  <w:endnote w:type="continuationSeparator" w:id="0">
+    <w:p>
+      <w:pPr>
+        <w:spacing w:after="0"/>
+      </w:pPr>
+      <w:r>
+        <w:continuationSeparator/>
+      </w:r>
+    </w:p>
+    <w:p/>
+  </w:endnote>
+</w:endnotes>
+</file>
+
+<file path=word/footnotes.xml><?xml version="1.0" encoding="utf-8"?>
+<w:footnotes xmlns:wpc="http://schemas.microsoft.com/office/word/2010/wordprocessingCanvas" xmlns:cx="http://schemas.microsoft.com/office/drawing/2014/chartex" xmlns:cx1="http://schemas.microsoft.com/office/drawing/2015/9/8/chartex" xmlns:cx2="http://schemas.microsoft.com/office/drawing/2015/10/21/chartex" xmlns:cx3="http://schemas.microsoft.com/office/drawing/2016/5/9/chartex" xmlns:cx4="http://schemas.microsoft.com/office/drawing/2016/5/10/chartex" xmlns:cx5="http://schemas.microsoft.com/office/drawing/2016/5/11/chartex" xmlns:cx6="http://schemas.microsoft.com/office/drawing/2016/5/12/chartex" xmlns:cx7="http://schemas.microsoft.com/office/drawing/2016/5/13/chartex" xmlns:cx8="http://schemas.microsoft.com/office/drawing/2016/5/14/chartex" xmlns:mc="http://schemas.openxmlformats.org/markup-compatibility/2006" xmlns:aink="http://schemas.microsoft.com/office/drawing/2016/ink" xmlns:am3d="http://schemas.microsoft.com/office/drawing/2017/model3d" xmlns:o="urn:schemas-microsoft-com:office:office" xmlns:oel="http://schemas.microsoft.com/office/2019/extlst" xmlns:r="http://schemas.openxmlformats.org/officeDocument/2006/relationships" xmlns:m="http://schemas.openxmlformats.org/officeDocument/2006/math" xmlns:v="urn:schemas-microsoft-com:vml" xmlns:wp14="http://schemas.microsoft.com/office/word/2010/wordprocessingDrawing" xmlns:wp="http://schemas.openxmlformats.org/drawingml/2006/wordprocessingDrawing" xmlns:w10="urn:schemas-microsoft-com:office:word" xmlns:w="http://schemas.openxmlformats.org/wordprocessingml/2006/main" xmlns:w14="http://schemas.microsoft.com/office/word/2010/wordml" xmlns:w15="http://schemas.microsoft.com/office/word/2012/wordml" xmlns:w16cex="http://schemas.microsoft.com/office/word/2018/wordml/cex" xmlns:w16cid="http://schemas.microsoft.com/office/word/2016/wordml/cid" xmlns:w16="http://schemas.microsoft.com/office/word/2018/wordml" xmlns:w16du="http://schemas.microsoft.com/office/word/2023/wordml/word16du" xmlns:w16sdtdh="http://schemas.microsoft.com/office/word/2020/wordml/sdtdatahash" xmlns:w16se="http://schemas.microsoft.com/office/word/2015/wordml/symex" xmlns:wpg="http://schemas.microsoft.com/office/word/2010/wordprocessingGroup" xmlns:wpi="http://schemas.microsoft.com/office/word/2010/wordprocessingInk" xmlns:wne="http://schemas.microsoft.com/office/word/2006/wordml" xmlns:wps="http://schemas.microsoft.com/office/word/2010/wordprocessingShape" mc:Ignorable="w14 w15 w16se w16cid w16 w16cex w16sdtdh w16du wp14">
+  <w:footnote w:type="separator" w:id="-1">
+    <w:p>
+      <w:pPr>
+        <w:spacing w:after="0"/>
+      </w:pPr>
+      <w:r>
+        <w:separator/>
+      </w:r>
+    </w:p>
+    <w:p/>
+  </w:footnote>
+  <w:footnote w:type="continuationSeparator" w:id="0">
+    <w:p>
+      <w:pPr>
+        <w:spacing w:after="0"/>
+      </w:pPr>
+      <w:r>
+        <w:continuationSeparator/>
+      </w:r>
+    </w:p>
+    <w:p/>
+  </w:footnote>
+</w:footnotes>
 </file>
 
 <file path=word/header1.xml><?xml version="1.0" encoding="utf-8"?>
@@ -1082,6 +1919,95 @@
     </w:lvl>
   </w:abstractNum>
   <w:abstractNum w:abstractNumId="1" w15:restartNumberingAfterBreak="0">
+    <w:nsid w:val="373709B2"/>
+    <w:multiLevelType w:val="hybridMultilevel"/>
+    <w:tmpl w:val="3F2E1D46"/>
+    <w:lvl w:ilvl="0" w:tplc="12B8A39C">
+      <w:start w:val="1"/>
+      <w:numFmt w:val="decimal"/>
+      <w:lvlText w:val="%1."/>
+      <w:lvlJc w:val="left"/>
+      <w:pPr>
+        <w:ind w:left="1080" w:hanging="360"/>
+      </w:pPr>
+      <w:rPr>
+        <w:rFonts w:hint="default"/>
+      </w:rPr>
+    </w:lvl>
+    <w:lvl w:ilvl="1" w:tplc="04090019" w:tentative="1">
+      <w:start w:val="1"/>
+      <w:numFmt w:val="lowerLetter"/>
+      <w:lvlText w:val="%2."/>
+      <w:lvlJc w:val="left"/>
+      <w:pPr>
+        <w:ind w:left="1800" w:hanging="360"/>
+      </w:pPr>
+    </w:lvl>
+    <w:lvl w:ilvl="2" w:tplc="0409001B" w:tentative="1">
+      <w:start w:val="1"/>
+      <w:numFmt w:val="lowerRoman"/>
+      <w:lvlText w:val="%3."/>
+      <w:lvlJc w:val="right"/>
+      <w:pPr>
+        <w:ind w:left="2520" w:hanging="180"/>
+      </w:pPr>
+    </w:lvl>
+    <w:lvl w:ilvl="3" w:tplc="0409000F" w:tentative="1">
+      <w:start w:val="1"/>
+      <w:numFmt w:val="decimal"/>
+      <w:lvlText w:val="%4."/>
+      <w:lvlJc w:val="left"/>
+      <w:pPr>
+        <w:ind w:left="3240" w:hanging="360"/>
+      </w:pPr>
+    </w:lvl>
+    <w:lvl w:ilvl="4" w:tplc="04090019" w:tentative="1">
+      <w:start w:val="1"/>
+      <w:numFmt w:val="lowerLetter"/>
+      <w:lvlText w:val="%5."/>
+      <w:lvlJc w:val="left"/>
+      <w:pPr>
+        <w:ind w:left="3960" w:hanging="360"/>
+      </w:pPr>
+    </w:lvl>
+    <w:lvl w:ilvl="5" w:tplc="0409001B" w:tentative="1">
+      <w:start w:val="1"/>
+      <w:numFmt w:val="lowerRoman"/>
+      <w:lvlText w:val="%6."/>
+      <w:lvlJc w:val="right"/>
+      <w:pPr>
+        <w:ind w:left="4680" w:hanging="180"/>
+      </w:pPr>
+    </w:lvl>
+    <w:lvl w:ilvl="6" w:tplc="0409000F" w:tentative="1">
+      <w:start w:val="1"/>
+      <w:numFmt w:val="decimal"/>
+      <w:lvlText w:val="%7."/>
+      <w:lvlJc w:val="left"/>
+      <w:pPr>
+        <w:ind w:left="5400" w:hanging="360"/>
+      </w:pPr>
+    </w:lvl>
+    <w:lvl w:ilvl="7" w:tplc="04090019" w:tentative="1">
+      <w:start w:val="1"/>
+      <w:numFmt w:val="lowerLetter"/>
+      <w:lvlText w:val="%8."/>
+      <w:lvlJc w:val="left"/>
+      <w:pPr>
+        <w:ind w:left="6120" w:hanging="360"/>
+      </w:pPr>
+    </w:lvl>
+    <w:lvl w:ilvl="8" w:tplc="0409001B" w:tentative="1">
+      <w:start w:val="1"/>
+      <w:numFmt w:val="lowerRoman"/>
+      <w:lvlText w:val="%9."/>
+      <w:lvlJc w:val="right"/>
+      <w:pPr>
+        <w:ind w:left="6840" w:hanging="180"/>
+      </w:pPr>
+    </w:lvl>
+  </w:abstractNum>
+  <w:abstractNum w:abstractNumId="2" w15:restartNumberingAfterBreak="0">
     <w:nsid w:val="5263745B"/>
     <w:multiLevelType w:val="hybridMultilevel"/>
     <w:tmpl w:val="326A592C"/>
@@ -1171,7 +2097,96 @@
       </w:pPr>
     </w:lvl>
   </w:abstractNum>
-  <w:abstractNum w:abstractNumId="2" w15:restartNumberingAfterBreak="0">
+  <w:abstractNum w:abstractNumId="3" w15:restartNumberingAfterBreak="0">
+    <w:nsid w:val="529274FF"/>
+    <w:multiLevelType w:val="hybridMultilevel"/>
+    <w:tmpl w:val="204ED3FE"/>
+    <w:lvl w:ilvl="0" w:tplc="4F725910">
+      <w:start w:val="1"/>
+      <w:numFmt w:val="decimal"/>
+      <w:lvlText w:val="%1."/>
+      <w:lvlJc w:val="left"/>
+      <w:pPr>
+        <w:ind w:left="1080" w:hanging="360"/>
+      </w:pPr>
+      <w:rPr>
+        <w:rFonts w:hint="default"/>
+      </w:rPr>
+    </w:lvl>
+    <w:lvl w:ilvl="1" w:tplc="04090019" w:tentative="1">
+      <w:start w:val="1"/>
+      <w:numFmt w:val="lowerLetter"/>
+      <w:lvlText w:val="%2."/>
+      <w:lvlJc w:val="left"/>
+      <w:pPr>
+        <w:ind w:left="1800" w:hanging="360"/>
+      </w:pPr>
+    </w:lvl>
+    <w:lvl w:ilvl="2" w:tplc="0409001B" w:tentative="1">
+      <w:start w:val="1"/>
+      <w:numFmt w:val="lowerRoman"/>
+      <w:lvlText w:val="%3."/>
+      <w:lvlJc w:val="right"/>
+      <w:pPr>
+        <w:ind w:left="2520" w:hanging="180"/>
+      </w:pPr>
+    </w:lvl>
+    <w:lvl w:ilvl="3" w:tplc="0409000F" w:tentative="1">
+      <w:start w:val="1"/>
+      <w:numFmt w:val="decimal"/>
+      <w:lvlText w:val="%4."/>
+      <w:lvlJc w:val="left"/>
+      <w:pPr>
+        <w:ind w:left="3240" w:hanging="360"/>
+      </w:pPr>
+    </w:lvl>
+    <w:lvl w:ilvl="4" w:tplc="04090019" w:tentative="1">
+      <w:start w:val="1"/>
+      <w:numFmt w:val="lowerLetter"/>
+      <w:lvlText w:val="%5."/>
+      <w:lvlJc w:val="left"/>
+      <w:pPr>
+        <w:ind w:left="3960" w:hanging="360"/>
+      </w:pPr>
+    </w:lvl>
+    <w:lvl w:ilvl="5" w:tplc="0409001B" w:tentative="1">
+      <w:start w:val="1"/>
+      <w:numFmt w:val="lowerRoman"/>
+      <w:lvlText w:val="%6."/>
+      <w:lvlJc w:val="right"/>
+      <w:pPr>
+        <w:ind w:left="4680" w:hanging="180"/>
+      </w:pPr>
+    </w:lvl>
+    <w:lvl w:ilvl="6" w:tplc="0409000F" w:tentative="1">
+      <w:start w:val="1"/>
+      <w:numFmt w:val="decimal"/>
+      <w:lvlText w:val="%7."/>
+      <w:lvlJc w:val="left"/>
+      <w:pPr>
+        <w:ind w:left="5400" w:hanging="360"/>
+      </w:pPr>
+    </w:lvl>
+    <w:lvl w:ilvl="7" w:tplc="04090019" w:tentative="1">
+      <w:start w:val="1"/>
+      <w:numFmt w:val="lowerLetter"/>
+      <w:lvlText w:val="%8."/>
+      <w:lvlJc w:val="left"/>
+      <w:pPr>
+        <w:ind w:left="6120" w:hanging="360"/>
+      </w:pPr>
+    </w:lvl>
+    <w:lvl w:ilvl="8" w:tplc="0409001B" w:tentative="1">
+      <w:start w:val="1"/>
+      <w:numFmt w:val="lowerRoman"/>
+      <w:lvlText w:val="%9."/>
+      <w:lvlJc w:val="right"/>
+      <w:pPr>
+        <w:ind w:left="6840" w:hanging="180"/>
+      </w:pPr>
+    </w:lvl>
+  </w:abstractNum>
+  <w:abstractNum w:abstractNumId="4" w15:restartNumberingAfterBreak="0">
     <w:nsid w:val="574536CC"/>
     <w:multiLevelType w:val="multilevel"/>
     <w:tmpl w:val="CEECDA90"/>
@@ -1320,7 +2335,7 @@
       </w:rPr>
     </w:lvl>
   </w:abstractNum>
-  <w:abstractNum w:abstractNumId="3" w15:restartNumberingAfterBreak="0">
+  <w:abstractNum w:abstractNumId="5" w15:restartNumberingAfterBreak="0">
     <w:nsid w:val="669B0887"/>
     <w:multiLevelType w:val="hybridMultilevel"/>
     <w:tmpl w:val="78D04384"/>
@@ -1433,17 +2448,115 @@
       </w:rPr>
     </w:lvl>
   </w:abstractNum>
+  <w:abstractNum w:abstractNumId="6" w15:restartNumberingAfterBreak="0">
+    <w:nsid w:val="7E903A29"/>
+    <w:multiLevelType w:val="hybridMultilevel"/>
+    <w:tmpl w:val="5D4E1126"/>
+    <w:lvl w:ilvl="0" w:tplc="3F10CF82">
+      <w:start w:val="1"/>
+      <w:numFmt w:val="decimal"/>
+      <w:lvlText w:val="%1."/>
+      <w:lvlJc w:val="left"/>
+      <w:pPr>
+        <w:ind w:left="1080" w:hanging="360"/>
+      </w:pPr>
+      <w:rPr>
+        <w:rFonts w:hint="default"/>
+      </w:rPr>
+    </w:lvl>
+    <w:lvl w:ilvl="1" w:tplc="04090019" w:tentative="1">
+      <w:start w:val="1"/>
+      <w:numFmt w:val="lowerLetter"/>
+      <w:lvlText w:val="%2."/>
+      <w:lvlJc w:val="left"/>
+      <w:pPr>
+        <w:ind w:left="1800" w:hanging="360"/>
+      </w:pPr>
+    </w:lvl>
+    <w:lvl w:ilvl="2" w:tplc="0409001B" w:tentative="1">
+      <w:start w:val="1"/>
+      <w:numFmt w:val="lowerRoman"/>
+      <w:lvlText w:val="%3."/>
+      <w:lvlJc w:val="right"/>
+      <w:pPr>
+        <w:ind w:left="2520" w:hanging="180"/>
+      </w:pPr>
+    </w:lvl>
+    <w:lvl w:ilvl="3" w:tplc="0409000F" w:tentative="1">
+      <w:start w:val="1"/>
+      <w:numFmt w:val="decimal"/>
+      <w:lvlText w:val="%4."/>
+      <w:lvlJc w:val="left"/>
+      <w:pPr>
+        <w:ind w:left="3240" w:hanging="360"/>
+      </w:pPr>
+    </w:lvl>
+    <w:lvl w:ilvl="4" w:tplc="04090019" w:tentative="1">
+      <w:start w:val="1"/>
+      <w:numFmt w:val="lowerLetter"/>
+      <w:lvlText w:val="%5."/>
+      <w:lvlJc w:val="left"/>
+      <w:pPr>
+        <w:ind w:left="3960" w:hanging="360"/>
+      </w:pPr>
+    </w:lvl>
+    <w:lvl w:ilvl="5" w:tplc="0409001B" w:tentative="1">
+      <w:start w:val="1"/>
+      <w:numFmt w:val="lowerRoman"/>
+      <w:lvlText w:val="%6."/>
+      <w:lvlJc w:val="right"/>
+      <w:pPr>
+        <w:ind w:left="4680" w:hanging="180"/>
+      </w:pPr>
+    </w:lvl>
+    <w:lvl w:ilvl="6" w:tplc="0409000F" w:tentative="1">
+      <w:start w:val="1"/>
+      <w:numFmt w:val="decimal"/>
+      <w:lvlText w:val="%7."/>
+      <w:lvlJc w:val="left"/>
+      <w:pPr>
+        <w:ind w:left="5400" w:hanging="360"/>
+      </w:pPr>
+    </w:lvl>
+    <w:lvl w:ilvl="7" w:tplc="04090019" w:tentative="1">
+      <w:start w:val="1"/>
+      <w:numFmt w:val="lowerLetter"/>
+      <w:lvlText w:val="%8."/>
+      <w:lvlJc w:val="left"/>
+      <w:pPr>
+        <w:ind w:left="6120" w:hanging="360"/>
+      </w:pPr>
+    </w:lvl>
+    <w:lvl w:ilvl="8" w:tplc="0409001B" w:tentative="1">
+      <w:start w:val="1"/>
+      <w:numFmt w:val="lowerRoman"/>
+      <w:lvlText w:val="%9."/>
+      <w:lvlJc w:val="right"/>
+      <w:pPr>
+        <w:ind w:left="6840" w:hanging="180"/>
+      </w:pPr>
+    </w:lvl>
+  </w:abstractNum>
   <w:num w:numId="1" w16cid:durableId="1705786103">
-    <w:abstractNumId w:val="3"/>
+    <w:abstractNumId w:val="5"/>
   </w:num>
   <w:num w:numId="2" w16cid:durableId="2015329531">
     <w:abstractNumId w:val="0"/>
   </w:num>
   <w:num w:numId="3" w16cid:durableId="1022048877">
+    <w:abstractNumId w:val="2"/>
+  </w:num>
+  <w:num w:numId="4" w16cid:durableId="848911760">
+    <w:abstractNumId w:val="4"/>
+  </w:num>
+  <w:num w:numId="5" w16cid:durableId="772700545">
+    <w:abstractNumId w:val="6"/>
+  </w:num>
+  <w:num w:numId="6" w16cid:durableId="1053119646">
     <w:abstractNumId w:val="1"/>
   </w:num>
-  <w:num w:numId="4" w16cid:durableId="848911760">
-    <w:abstractNumId w:val="2"/>
+  <w:num w:numId="7" w16cid:durableId="353385336">
+    <w:abstractNumId w:val="3"/>
   </w:num>
 </w:numbering>
 </file>
@@ -1848,9 +2961,9 @@
   <w:style w:type="paragraph" w:default="1" w:styleId="Normal">
     <w:name w:val="Normal"/>
     <w:qFormat/>
-    <w:rsid w:val="0033569F"/>
+    <w:rsid w:val="00486B7A"/>
     <w:pPr>
-      <w:spacing w:line="480" w:lineRule="auto"/>
+      <w:spacing w:after="240" w:line="240" w:lineRule="auto"/>
       <w:ind w:firstLine="720"/>
     </w:pPr>
   </w:style>
@@ -2203,7 +3316,7 @@
     <w:qFormat/>
     <w:rsid w:val="00055CB4"/>
     <w:pPr>
-      <w:spacing w:after="80" w:line="240" w:lineRule="auto"/>
+      <w:spacing w:after="80"/>
       <w:contextualSpacing/>
     </w:pPr>
     <w:rPr>
@@ -2240,6 +3353,7 @@
       <w:numPr>
         <w:ilvl w:val="1"/>
       </w:numPr>
+      <w:ind w:firstLine="720"/>
     </w:pPr>
     <w:rPr>
       <w:rFonts w:eastAsiaTheme="majorEastAsia" w:cstheme="majorBidi"/>
@@ -2445,7 +3559,7 @@
         <w:tab w:val="center" w:pos="4680"/>
         <w:tab w:val="right" w:pos="9360"/>
       </w:tabs>
-      <w:spacing w:after="0" w:line="240" w:lineRule="auto"/>
+      <w:spacing w:after="0"/>
     </w:pPr>
   </w:style>
   <w:style w:type="character" w:customStyle="1" w:styleId="HeaderChar">
@@ -2454,6 +3568,25 @@
     <w:link w:val="Header"/>
     <w:uiPriority w:val="99"/>
     <w:rsid w:val="0033569F"/>
+  </w:style>
+  <w:style w:type="table" w:styleId="TableGrid">
+    <w:name w:val="Table Grid"/>
+    <w:basedOn w:val="TableNormal"/>
+    <w:uiPriority w:val="39"/>
+    <w:rsid w:val="00486B7A"/>
+    <w:pPr>
+      <w:spacing w:after="0" w:line="240" w:lineRule="auto"/>
+    </w:pPr>
+    <w:tblPr>
+      <w:tblBorders>
+        <w:top w:val="single" w:sz="4" w:space="0" w:color="auto"/>
+        <w:left w:val="single" w:sz="4" w:space="0" w:color="auto"/>
+        <w:bottom w:val="single" w:sz="4" w:space="0" w:color="auto"/>
+        <w:right w:val="single" w:sz="4" w:space="0" w:color="auto"/>
+        <w:insideH w:val="single" w:sz="4" w:space="0" w:color="auto"/>
+        <w:insideV w:val="single" w:sz="4" w:space="0" w:color="auto"/>
+      </w:tblBorders>
+    </w:tblPr>
   </w:style>
 </w:styles>
 </file>

</xml_diff>